<commit_message>
nueva especificacion de requisitos con historia
</commit_message>
<xml_diff>
--- a/Documentacion/Especificacion-de-requisitos-Final.docx
+++ b/Documentacion/Especificacion-de-requisitos-Final.docx
@@ -1,6 +1,6 @@
 
 <file path=word/document.xml><?xml version="1.0" encoding="utf-8"?>
-<w:document xmlns:wpc="http://schemas.microsoft.com/office/word/2010/wordprocessingCanvas" xmlns:mc="http://schemas.openxmlformats.org/markup-compatibility/2006" xmlns:o="urn:schemas-microsoft-com:office:office" xmlns:r="http://schemas.openxmlformats.org/officeDocument/2006/relationships" xmlns:m="http://schemas.openxmlformats.org/officeDocument/2006/math" xmlns:v="urn:schemas-microsoft-com:vml" xmlns:wp14="http://schemas.microsoft.com/office/word/2010/wordprocessingDrawing" xmlns:wp="http://schemas.openxmlformats.org/drawingml/2006/wordprocessingDrawing" xmlns:w10="urn:schemas-microsoft-com:office:word" xmlns:w="http://schemas.openxmlformats.org/wordprocessingml/2006/main" xmlns:w14="http://schemas.microsoft.com/office/word/2010/wordml" xmlns:wpg="http://schemas.microsoft.com/office/word/2010/wordprocessingGroup" xmlns:wpi="http://schemas.microsoft.com/office/word/2010/wordprocessingInk" xmlns:wne="http://schemas.microsoft.com/office/word/2006/wordml" xmlns:wps="http://schemas.microsoft.com/office/word/2010/wordprocessingShape" mc:Ignorable="w14 wp14">
+<w:document xmlns:ve="http://schemas.openxmlformats.org/markup-compatibility/2006" xmlns:o="urn:schemas-microsoft-com:office:office" xmlns:r="http://schemas.openxmlformats.org/officeDocument/2006/relationships" xmlns:m="http://schemas.openxmlformats.org/officeDocument/2006/math" xmlns:v="urn:schemas-microsoft-com:vml" xmlns:wp="http://schemas.openxmlformats.org/drawingml/2006/wordprocessingDrawing" xmlns:w10="urn:schemas-microsoft-com:office:word" xmlns:w="http://schemas.openxmlformats.org/wordprocessingml/2006/main" xmlns:wne="http://schemas.microsoft.com/office/word/2006/wordml">
   <w:body>
     <w:p>
       <w:pPr>
@@ -109,6 +109,22 @@
           <w:rFonts w:ascii="Calibri" w:eastAsia="Calibri" w:hAnsi="Calibri" w:cs="Times New Roman"/>
           <w:lang w:val="es-ES"/>
         </w:rPr>
+        <w:t>0_Historia</w:t>
+      </w:r>
+    </w:p>
+    <w:p>
+      <w:pPr>
+        <w:spacing w:after="0" w:line="240" w:lineRule="auto"/>
+        <w:rPr>
+          <w:rFonts w:ascii="Calibri" w:eastAsia="Calibri" w:hAnsi="Calibri" w:cs="Times New Roman"/>
+          <w:lang w:val="es-ES"/>
+        </w:rPr>
+      </w:pPr>
+      <w:r>
+        <w:rPr>
+          <w:rFonts w:ascii="Calibri" w:eastAsia="Calibri" w:hAnsi="Calibri" w:cs="Times New Roman"/>
+          <w:lang w:val="es-ES"/>
+        </w:rPr>
         <w:t>1_Titulo</w:t>
       </w:r>
     </w:p>
@@ -296,21 +312,7 @@
           <w:rFonts w:ascii="Calibri" w:eastAsia="Calibri" w:hAnsi="Calibri" w:cs="Times New Roman"/>
           <w:lang w:val="es-ES"/>
         </w:rPr>
-        <w:t>Menú</w:t>
-      </w:r>
-      <w:r>
-        <w:rPr>
-          <w:rFonts w:ascii="Calibri" w:eastAsia="Calibri" w:hAnsi="Calibri" w:cs="Times New Roman"/>
-          <w:lang w:val="es-ES"/>
-        </w:rPr>
-        <w:t xml:space="preserve"> </w:t>
-      </w:r>
-      <w:r>
-        <w:rPr>
-          <w:rFonts w:ascii="Calibri" w:eastAsia="Calibri" w:hAnsi="Calibri" w:cs="Times New Roman"/>
-          <w:lang w:val="es-ES"/>
-        </w:rPr>
-        <w:t>Créditos</w:t>
+        <w:t>MenúCréditos</w:t>
       </w:r>
       <w:r>
         <w:rPr>
@@ -496,28 +498,154 @@
           <w:lang w:val="es-ES"/>
         </w:rPr>
       </w:pPr>
-      <w:r>
-        <w:rPr>
-          <w:rFonts w:ascii="Calibri" w:eastAsia="Calibri" w:hAnsi="Calibri" w:cs="Times New Roman"/>
-          <w:lang w:val="es-ES"/>
-        </w:rPr>
-        <w:t>1 Titulo:</w:t>
-      </w:r>
-    </w:p>
-    <w:p>
-      <w:pPr>
-        <w:spacing w:after="0" w:line="240" w:lineRule="auto"/>
-        <w:rPr>
-          <w:rFonts w:ascii="Calibri" w:eastAsia="Calibri" w:hAnsi="Calibri" w:cs="Times New Roman"/>
-          <w:lang w:val="es-ES"/>
-        </w:rPr>
-      </w:pPr>
-      <w:r>
-        <w:rPr>
-          <w:rFonts w:ascii="Calibri" w:eastAsia="Calibri" w:hAnsi="Calibri" w:cs="Times New Roman"/>
-          <w:lang w:val="es-ES"/>
-        </w:rPr>
-        <w:t>El videojuego se deberá llamar “The Murderer Carrot” ya que consistirá en una Zanahoria el cual deberá recorrer el mapa aplastando conejos que salen de sus madrigueras con un mazo de madera.</w:t>
+    </w:p>
+    <w:p>
+      <w:proofErr w:type="gramStart"/>
+      <w:r>
+        <w:t>0.</w:t>
+      </w:r>
+      <w:r>
+        <w:t>Historia</w:t>
+      </w:r>
+      <w:proofErr w:type="gramEnd"/>
+      <w:r>
+        <w:t xml:space="preserve">: </w:t>
+      </w:r>
+    </w:p>
+    <w:p>
+      <w:r>
+        <w:t xml:space="preserve">La historia transcurre en un pueblo tranquilo de zanahorias llamado </w:t>
+      </w:r>
+      <w:proofErr w:type="spellStart"/>
+      <w:r>
+        <w:t>CarrotLand</w:t>
+      </w:r>
+      <w:proofErr w:type="spellEnd"/>
+      <w:r>
+        <w:t xml:space="preserve">, hasta que un día una amenaza peluda con grandes orejas y paletas filosas,  apareció y devasto  la ciudad comiéndose a varios pueblerinos, ante la brutal amenaza la gente del pueblo invoco a su diosa llamada </w:t>
+      </w:r>
+      <w:proofErr w:type="spellStart"/>
+      <w:r>
+        <w:t>Zan</w:t>
+      </w:r>
+      <w:proofErr w:type="spellEnd"/>
+      <w:r>
+        <w:t xml:space="preserve"> </w:t>
+      </w:r>
+      <w:proofErr w:type="spellStart"/>
+      <w:r>
+        <w:t>Ahoria</w:t>
+      </w:r>
+      <w:proofErr w:type="spellEnd"/>
+      <w:r>
+        <w:t xml:space="preserve"> para defenderlos de esta gran amenaza con su poderoso Mazo, y así poder liberar al atormentado pueblo.</w:t>
+      </w:r>
+    </w:p>
+    <w:p>
+      <w:r>
+        <w:t xml:space="preserve">El juego consiste en ayudar a </w:t>
+      </w:r>
+      <w:proofErr w:type="spellStart"/>
+      <w:r>
+        <w:t>Zan</w:t>
+      </w:r>
+      <w:proofErr w:type="spellEnd"/>
+      <w:r>
+        <w:t xml:space="preserve"> </w:t>
+      </w:r>
+      <w:proofErr w:type="spellStart"/>
+      <w:r>
+        <w:t>Ahoria</w:t>
+      </w:r>
+      <w:proofErr w:type="spellEnd"/>
+      <w:r>
+        <w:t xml:space="preserve"> a vencer a sus enemigos los conejos, pegándoles cuando salen de sus madrigueras, mientras esquiva los obstáculos manejados por estos mismos. </w:t>
+      </w:r>
+    </w:p>
+    <w:p>
+      <w:pPr>
+        <w:spacing w:after="0" w:line="240" w:lineRule="auto"/>
+        <w:rPr>
+          <w:rFonts w:ascii="Calibri" w:eastAsia="Calibri" w:hAnsi="Calibri" w:cs="Times New Roman"/>
+        </w:rPr>
+      </w:pPr>
+      <w:proofErr w:type="gramStart"/>
+      <w:r>
+        <w:rPr>
+          <w:rFonts w:ascii="Calibri" w:eastAsia="Calibri" w:hAnsi="Calibri" w:cs="Times New Roman"/>
+        </w:rPr>
+        <w:t>1.Titulo</w:t>
+      </w:r>
+      <w:proofErr w:type="gramEnd"/>
+      <w:r>
+        <w:rPr>
+          <w:rFonts w:ascii="Calibri" w:eastAsia="Calibri" w:hAnsi="Calibri" w:cs="Times New Roman"/>
+        </w:rPr>
+        <w:t>:</w:t>
+      </w:r>
+    </w:p>
+    <w:p>
+      <w:pPr>
+        <w:spacing w:after="0" w:line="240" w:lineRule="auto"/>
+        <w:rPr>
+          <w:rFonts w:ascii="Calibri" w:eastAsia="Calibri" w:hAnsi="Calibri" w:cs="Times New Roman"/>
+          <w:lang w:val="es-ES"/>
+        </w:rPr>
+      </w:pPr>
+      <w:r>
+        <w:rPr>
+          <w:rFonts w:ascii="Calibri" w:eastAsia="Calibri" w:hAnsi="Calibri" w:cs="Times New Roman"/>
+          <w:lang w:val="es-ES"/>
+        </w:rPr>
+        <w:t>El videojuego se deberá llamar “</w:t>
+      </w:r>
+      <w:proofErr w:type="spellStart"/>
+      <w:r>
+        <w:rPr>
+          <w:rFonts w:ascii="Calibri" w:eastAsia="Calibri" w:hAnsi="Calibri" w:cs="Times New Roman"/>
+          <w:lang w:val="es-ES"/>
+        </w:rPr>
+        <w:t>The</w:t>
+      </w:r>
+      <w:proofErr w:type="spellEnd"/>
+      <w:r>
+        <w:rPr>
+          <w:rFonts w:ascii="Calibri" w:eastAsia="Calibri" w:hAnsi="Calibri" w:cs="Times New Roman"/>
+          <w:lang w:val="es-ES"/>
+        </w:rPr>
+        <w:t xml:space="preserve"> </w:t>
+      </w:r>
+      <w:proofErr w:type="spellStart"/>
+      <w:r>
+        <w:rPr>
+          <w:rFonts w:ascii="Calibri" w:eastAsia="Calibri" w:hAnsi="Calibri" w:cs="Times New Roman"/>
+          <w:lang w:val="es-ES"/>
+        </w:rPr>
+        <w:t>Murderer</w:t>
+      </w:r>
+      <w:proofErr w:type="spellEnd"/>
+      <w:r>
+        <w:rPr>
+          <w:rFonts w:ascii="Calibri" w:eastAsia="Calibri" w:hAnsi="Calibri" w:cs="Times New Roman"/>
+          <w:lang w:val="es-ES"/>
+        </w:rPr>
+        <w:t xml:space="preserve"> </w:t>
+      </w:r>
+      <w:proofErr w:type="spellStart"/>
+      <w:r>
+        <w:rPr>
+          <w:rFonts w:ascii="Calibri" w:eastAsia="Calibri" w:hAnsi="Calibri" w:cs="Times New Roman"/>
+          <w:lang w:val="es-ES"/>
+        </w:rPr>
+        <w:t>Carrot</w:t>
+      </w:r>
+      <w:proofErr w:type="spellEnd"/>
+      <w:r>
+        <w:rPr>
+          <w:rFonts w:ascii="Calibri" w:eastAsia="Calibri" w:hAnsi="Calibri" w:cs="Times New Roman"/>
+          <w:lang w:val="es-ES"/>
+        </w:rPr>
+        <w:t>.</w:t>
       </w:r>
     </w:p>
     <w:p>
@@ -731,6 +859,7 @@
           <w:rFonts w:ascii="Calibri" w:eastAsia="Calibri" w:hAnsi="Calibri" w:cs="Times New Roman"/>
           <w:lang w:val="es-ES"/>
         </w:rPr>
+        <w:lastRenderedPageBreak/>
         <w:t xml:space="preserve">El juego debe contener un menú de pausa el cual se ingresa mediante la tecla “P” y se sale </w:t>
       </w:r>
       <w:r>
@@ -913,114 +1042,543 @@
           <w:rFonts w:ascii="Calibri" w:eastAsia="Calibri" w:hAnsi="Calibri" w:cs="Times New Roman"/>
           <w:lang w:val="es-ES"/>
         </w:rPr>
+        <w:t xml:space="preserve">El menú debe estar establecido en una imagen que simule una </w:t>
+      </w:r>
+      <w:r>
+        <w:rPr>
+          <w:rFonts w:ascii="Calibri" w:eastAsia="Calibri" w:hAnsi="Calibri" w:cs="Times New Roman"/>
+          <w:lang w:val="es-ES"/>
+        </w:rPr>
+        <w:t>máquina</w:t>
+      </w:r>
+      <w:r>
+        <w:rPr>
+          <w:rFonts w:ascii="Calibri" w:eastAsia="Calibri" w:hAnsi="Calibri" w:cs="Times New Roman"/>
+          <w:lang w:val="es-ES"/>
+        </w:rPr>
+        <w:t xml:space="preserve"> de juegos arcade donde en la pantalla muestre la palabra “GAME OVER” y contenga un joystick junto con los 4 botones previamente dichos.</w:t>
+      </w:r>
+    </w:p>
+    <w:p>
+      <w:pPr>
+        <w:spacing w:after="0" w:line="240" w:lineRule="auto"/>
+        <w:rPr>
+          <w:rFonts w:ascii="Calibri" w:eastAsia="Calibri" w:hAnsi="Calibri" w:cs="Times New Roman"/>
+          <w:lang w:val="es-ES"/>
+        </w:rPr>
+      </w:pPr>
+      <w:r>
+        <w:rPr>
+          <w:rFonts w:ascii="Calibri" w:eastAsia="Calibri" w:hAnsi="Calibri" w:cs="Times New Roman"/>
+          <w:lang w:val="es-ES"/>
+        </w:rPr>
+        <w:t xml:space="preserve">2.4.1 </w:t>
+      </w:r>
+      <w:r>
+        <w:rPr>
+          <w:rFonts w:ascii="Calibri" w:eastAsia="Calibri" w:hAnsi="Calibri" w:cs="Times New Roman"/>
+          <w:lang w:val="es-ES"/>
+        </w:rPr>
+        <w:t>Menú</w:t>
+      </w:r>
+      <w:r>
+        <w:rPr>
+          <w:rFonts w:ascii="Calibri" w:eastAsia="Calibri" w:hAnsi="Calibri" w:cs="Times New Roman"/>
+          <w:lang w:val="es-ES"/>
+        </w:rPr>
+        <w:t xml:space="preserve"> puntaje:</w:t>
+      </w:r>
+    </w:p>
+    <w:p>
+      <w:pPr>
+        <w:spacing w:after="0" w:line="240" w:lineRule="auto"/>
+        <w:rPr>
+          <w:rFonts w:ascii="Calibri" w:eastAsia="Calibri" w:hAnsi="Calibri" w:cs="Times New Roman"/>
+          <w:lang w:val="es-ES"/>
+        </w:rPr>
+      </w:pPr>
+      <w:r>
+        <w:rPr>
+          <w:rFonts w:ascii="Calibri" w:eastAsia="Calibri" w:hAnsi="Calibri" w:cs="Times New Roman"/>
+          <w:lang w:val="es-ES"/>
+        </w:rPr>
+        <w:t>Al presionarse el botón de Puntajes en el menú “Game Over” se deberá mostrar un lisado con los mejores 10 puntajes de los jugadores junto con su Nick de jugador.</w:t>
+      </w:r>
+    </w:p>
+    <w:p>
+      <w:pPr>
+        <w:spacing w:after="0" w:line="240" w:lineRule="auto"/>
+        <w:rPr>
+          <w:rFonts w:ascii="Calibri" w:eastAsia="Calibri" w:hAnsi="Calibri" w:cs="Times New Roman"/>
+          <w:lang w:val="es-ES"/>
+        </w:rPr>
+      </w:pPr>
+    </w:p>
+    <w:p>
+      <w:pPr>
+        <w:spacing w:after="0" w:line="240" w:lineRule="auto"/>
+        <w:rPr>
+          <w:rFonts w:ascii="Calibri" w:eastAsia="Calibri" w:hAnsi="Calibri" w:cs="Times New Roman"/>
+          <w:lang w:val="es-ES"/>
+        </w:rPr>
+      </w:pPr>
+      <w:r>
+        <w:rPr>
+          <w:rFonts w:ascii="Calibri" w:eastAsia="Calibri" w:hAnsi="Calibri" w:cs="Times New Roman"/>
+          <w:lang w:val="es-ES"/>
+        </w:rPr>
+        <w:t xml:space="preserve">2.4.2 </w:t>
+      </w:r>
+      <w:r>
+        <w:rPr>
+          <w:rFonts w:ascii="Calibri" w:eastAsia="Calibri" w:hAnsi="Calibri" w:cs="Times New Roman"/>
+          <w:lang w:val="es-ES"/>
+        </w:rPr>
+        <w:t>MenúCréditos</w:t>
+      </w:r>
+      <w:r>
+        <w:rPr>
+          <w:rFonts w:ascii="Calibri" w:eastAsia="Calibri" w:hAnsi="Calibri" w:cs="Times New Roman"/>
+          <w:lang w:val="es-ES"/>
+        </w:rPr>
+        <w:t>:</w:t>
+      </w:r>
+    </w:p>
+    <w:p>
+      <w:pPr>
+        <w:spacing w:after="0" w:line="240" w:lineRule="auto"/>
+        <w:rPr>
+          <w:rFonts w:ascii="Calibri" w:eastAsia="Calibri" w:hAnsi="Calibri" w:cs="Times New Roman"/>
+          <w:lang w:val="es-ES"/>
+        </w:rPr>
+      </w:pPr>
+      <w:r>
+        <w:rPr>
+          <w:rFonts w:ascii="Calibri" w:eastAsia="Calibri" w:hAnsi="Calibri" w:cs="Times New Roman"/>
+          <w:lang w:val="es-ES"/>
+        </w:rPr>
+        <w:t xml:space="preserve">Al presionarse el botón de </w:t>
+      </w:r>
+      <w:r>
+        <w:rPr>
+          <w:rFonts w:ascii="Calibri" w:eastAsia="Calibri" w:hAnsi="Calibri" w:cs="Times New Roman"/>
+          <w:lang w:val="es-ES"/>
+        </w:rPr>
+        <w:t>Créditos</w:t>
+      </w:r>
+      <w:r>
+        <w:rPr>
+          <w:rFonts w:ascii="Calibri" w:eastAsia="Calibri" w:hAnsi="Calibri" w:cs="Times New Roman"/>
+          <w:lang w:val="es-ES"/>
+        </w:rPr>
+        <w:t xml:space="preserve"> en el menú “Game Over” se deberá mostrar la información de los creadores del juego y  para que empresa fue </w:t>
+      </w:r>
+      <w:r>
+        <w:rPr>
+          <w:rFonts w:ascii="Calibri" w:eastAsia="Calibri" w:hAnsi="Calibri" w:cs="Times New Roman"/>
+          <w:lang w:val="es-ES"/>
+        </w:rPr>
+        <w:t>desarrollado.</w:t>
+      </w:r>
+    </w:p>
+    <w:p>
+      <w:pPr>
+        <w:spacing w:after="0" w:line="240" w:lineRule="auto"/>
+        <w:rPr>
+          <w:rFonts w:ascii="Calibri" w:eastAsia="Calibri" w:hAnsi="Calibri" w:cs="Times New Roman"/>
+          <w:lang w:val="es-ES"/>
+        </w:rPr>
+      </w:pPr>
+    </w:p>
+    <w:p>
+      <w:pPr>
+        <w:spacing w:after="0" w:line="240" w:lineRule="auto"/>
+        <w:rPr>
+          <w:rFonts w:ascii="Calibri" w:eastAsia="Calibri" w:hAnsi="Calibri" w:cs="Times New Roman"/>
+          <w:lang w:val="es-ES"/>
+        </w:rPr>
+      </w:pPr>
+      <w:r>
+        <w:rPr>
+          <w:rFonts w:ascii="Calibri" w:eastAsia="Calibri" w:hAnsi="Calibri" w:cs="Times New Roman"/>
+          <w:lang w:val="es-ES"/>
+        </w:rPr>
+        <w:t>3 Mapa:</w:t>
+      </w:r>
+    </w:p>
+    <w:p>
+      <w:pPr>
+        <w:spacing w:after="0" w:line="240" w:lineRule="auto"/>
+        <w:rPr>
+          <w:rFonts w:ascii="Calibri" w:eastAsia="Calibri" w:hAnsi="Calibri" w:cs="Times New Roman"/>
+          <w:lang w:val="es-ES"/>
+        </w:rPr>
+      </w:pPr>
+      <w:r>
+        <w:rPr>
+          <w:rFonts w:ascii="Calibri" w:eastAsia="Calibri" w:hAnsi="Calibri" w:cs="Times New Roman"/>
+          <w:lang w:val="es-ES"/>
+        </w:rPr>
+        <w:t>El mapa del juego debe ser una imagen de una llanura con 10 madrigueras por los cuales saldrán conejos de forma aleatoria.</w:t>
+      </w:r>
+    </w:p>
+    <w:p>
+      <w:pPr>
+        <w:spacing w:after="0" w:line="240" w:lineRule="auto"/>
+        <w:rPr>
+          <w:rFonts w:ascii="Calibri" w:eastAsia="Calibri" w:hAnsi="Calibri" w:cs="Times New Roman"/>
+          <w:lang w:val="es-ES"/>
+        </w:rPr>
+      </w:pPr>
+    </w:p>
+    <w:p>
+      <w:pPr>
+        <w:spacing w:after="0" w:line="240" w:lineRule="auto"/>
+        <w:rPr>
+          <w:rFonts w:ascii="Calibri" w:eastAsia="Calibri" w:hAnsi="Calibri" w:cs="Times New Roman"/>
+          <w:lang w:val="es-ES"/>
+        </w:rPr>
+      </w:pPr>
+      <w:r>
+        <w:rPr>
+          <w:rFonts w:ascii="Calibri" w:eastAsia="Calibri" w:hAnsi="Calibri" w:cs="Times New Roman"/>
+          <w:lang w:val="es-ES"/>
+        </w:rPr>
+        <w:t>4 Personaje:</w:t>
+      </w:r>
+    </w:p>
+    <w:p>
+      <w:pPr>
+        <w:spacing w:after="0" w:line="240" w:lineRule="auto"/>
+        <w:rPr>
+          <w:rFonts w:ascii="Calibri" w:eastAsia="Calibri" w:hAnsi="Calibri" w:cs="Times New Roman"/>
+          <w:lang w:val="es-ES"/>
+        </w:rPr>
+      </w:pPr>
+      <w:r>
+        <w:rPr>
+          <w:rFonts w:ascii="Calibri" w:eastAsia="Calibri" w:hAnsi="Calibri" w:cs="Times New Roman"/>
+          <w:lang w:val="es-ES"/>
+        </w:rPr>
+        <w:t xml:space="preserve">*Nuestro personaje se basa en una Zanahoria la cual debe tener cara, brazos y piernas. </w:t>
+      </w:r>
+    </w:p>
+    <w:p>
+      <w:pPr>
+        <w:spacing w:after="0" w:line="240" w:lineRule="auto"/>
+        <w:rPr>
+          <w:rFonts w:ascii="Calibri" w:eastAsia="Calibri" w:hAnsi="Calibri" w:cs="Times New Roman"/>
+          <w:lang w:val="es-ES"/>
+        </w:rPr>
+      </w:pPr>
+      <w:r>
+        <w:rPr>
+          <w:rFonts w:ascii="Calibri" w:eastAsia="Calibri" w:hAnsi="Calibri" w:cs="Times New Roman"/>
+          <w:lang w:val="es-ES"/>
+        </w:rPr>
+        <w:t>*Debe poseer un Mazo de madera como arma el cual le servirá para aplastar a los conejos.</w:t>
+      </w:r>
+    </w:p>
+    <w:p>
+      <w:pPr>
+        <w:spacing w:after="0" w:line="240" w:lineRule="auto"/>
+        <w:rPr>
+          <w:rFonts w:ascii="Calibri" w:eastAsia="Calibri" w:hAnsi="Calibri" w:cs="Times New Roman"/>
+          <w:lang w:val="es-ES"/>
+        </w:rPr>
+      </w:pPr>
+      <w:r>
+        <w:rPr>
+          <w:rFonts w:ascii="Calibri" w:eastAsia="Calibri" w:hAnsi="Calibri" w:cs="Times New Roman"/>
+          <w:lang w:val="es-ES"/>
+        </w:rPr>
+        <w:t>*La zanahoria debe moverse con las flechas del teclado y tener habilidades como una “barra de velocidad” y poder “atacar”.</w:t>
+      </w:r>
+    </w:p>
+    <w:p>
+      <w:pPr>
+        <w:spacing w:after="0" w:line="240" w:lineRule="auto"/>
+        <w:rPr>
+          <w:rFonts w:ascii="Calibri" w:eastAsia="Calibri" w:hAnsi="Calibri" w:cs="Times New Roman"/>
+          <w:lang w:val="es-ES"/>
+        </w:rPr>
+      </w:pPr>
+      <w:r>
+        <w:rPr>
+          <w:rFonts w:ascii="Calibri" w:eastAsia="Calibri" w:hAnsi="Calibri" w:cs="Times New Roman"/>
+          <w:lang w:val="es-ES"/>
+        </w:rPr>
+        <w:t>*”La Barra de Velocidad”: incrementara la velocidad de movimiento del personaje mientras la barra este cargada. Al terminarse la carga de la barra el personaje debe volver a caminar en su velocidad normal.</w:t>
+      </w:r>
+    </w:p>
+    <w:p>
+      <w:pPr>
+        <w:spacing w:after="0" w:line="240" w:lineRule="auto"/>
+        <w:rPr>
+          <w:rFonts w:ascii="Calibri" w:eastAsia="Calibri" w:hAnsi="Calibri" w:cs="Times New Roman"/>
+          <w:lang w:val="es-ES"/>
+        </w:rPr>
+      </w:pPr>
+      <w:r>
+        <w:rPr>
+          <w:rFonts w:ascii="Calibri" w:eastAsia="Calibri" w:hAnsi="Calibri" w:cs="Times New Roman"/>
+          <w:lang w:val="es-ES"/>
+        </w:rPr>
+        <w:t>*Se ingresara a la barra de velocidad mediante la tecla “S” la cual mientras este presionada hará que la barra disminuya, cuando se suelte la tecla, la barra debe comenzar a cargarse automáticamente hasta que el jugador vuelva a utilizarla.</w:t>
+      </w:r>
+    </w:p>
+    <w:p>
+      <w:pPr>
+        <w:spacing w:after="0" w:line="240" w:lineRule="auto"/>
+        <w:rPr>
+          <w:rFonts w:ascii="Calibri" w:eastAsia="Calibri" w:hAnsi="Calibri" w:cs="Times New Roman"/>
+          <w:lang w:val="es-ES"/>
+        </w:rPr>
+      </w:pPr>
+      <w:r>
+        <w:rPr>
+          <w:rFonts w:ascii="Calibri" w:eastAsia="Calibri" w:hAnsi="Calibri" w:cs="Times New Roman"/>
+          <w:lang w:val="es-ES"/>
+        </w:rPr>
+        <w:t xml:space="preserve">*”Atacar”: el personaje debe poder atacar mediante la “Barra espaciadora”. Al apretar este botón el </w:t>
+      </w:r>
+      <w:r>
+        <w:rPr>
+          <w:rFonts w:ascii="Calibri" w:eastAsia="Calibri" w:hAnsi="Calibri" w:cs="Times New Roman"/>
+          <w:lang w:val="es-ES"/>
+        </w:rPr>
+        <w:t>personaje</w:t>
+      </w:r>
+      <w:r>
+        <w:rPr>
+          <w:rFonts w:ascii="Calibri" w:eastAsia="Calibri" w:hAnsi="Calibri" w:cs="Times New Roman"/>
+          <w:lang w:val="es-ES"/>
+        </w:rPr>
+        <w:t xml:space="preserve"> tiene cambiar su animación creando el efecto de que golpea el suelo con su mazo y </w:t>
+      </w:r>
+      <w:r>
+        <w:rPr>
+          <w:rFonts w:ascii="Calibri" w:eastAsia="Calibri" w:hAnsi="Calibri" w:cs="Times New Roman"/>
+          <w:lang w:val="es-ES"/>
+        </w:rPr>
+        <w:t>así</w:t>
+      </w:r>
+      <w:r>
+        <w:rPr>
+          <w:rFonts w:ascii="Calibri" w:eastAsia="Calibri" w:hAnsi="Calibri" w:cs="Times New Roman"/>
+          <w:lang w:val="es-ES"/>
+        </w:rPr>
+        <w:t xml:space="preserve"> poder aplastar los conejos.</w:t>
+      </w:r>
+    </w:p>
+    <w:p>
+      <w:pPr>
+        <w:spacing w:after="0" w:line="240" w:lineRule="auto"/>
+        <w:rPr>
+          <w:rFonts w:ascii="Calibri" w:eastAsia="Calibri" w:hAnsi="Calibri" w:cs="Times New Roman"/>
+          <w:lang w:val="es-ES"/>
+        </w:rPr>
+      </w:pPr>
+    </w:p>
+    <w:p>
+      <w:pPr>
+        <w:spacing w:after="0" w:line="240" w:lineRule="auto"/>
+        <w:rPr>
+          <w:rFonts w:ascii="Calibri" w:eastAsia="Calibri" w:hAnsi="Calibri" w:cs="Times New Roman"/>
+          <w:lang w:val="es-ES"/>
+        </w:rPr>
+      </w:pPr>
+      <w:r>
+        <w:rPr>
+          <w:rFonts w:ascii="Calibri" w:eastAsia="Calibri" w:hAnsi="Calibri" w:cs="Times New Roman"/>
+          <w:lang w:val="es-ES"/>
+        </w:rPr>
+        <w:t>5 Antagonista</w:t>
+      </w:r>
+      <w:r>
+        <w:rPr>
+          <w:rFonts w:ascii="Calibri" w:eastAsia="Calibri" w:hAnsi="Calibri" w:cs="Times New Roman"/>
+          <w:lang w:val="es-ES"/>
+        </w:rPr>
+        <w:t>:</w:t>
+      </w:r>
+    </w:p>
+    <w:p>
+      <w:pPr>
+        <w:spacing w:after="0" w:line="240" w:lineRule="auto"/>
+        <w:rPr>
+          <w:rFonts w:ascii="Calibri" w:eastAsia="Calibri" w:hAnsi="Calibri" w:cs="Times New Roman"/>
+          <w:lang w:val="es-ES"/>
+        </w:rPr>
+      </w:pPr>
+      <w:r>
+        <w:rPr>
+          <w:rFonts w:ascii="Calibri" w:eastAsia="Calibri" w:hAnsi="Calibri" w:cs="Times New Roman"/>
+          <w:lang w:val="es-ES"/>
+        </w:rPr>
+        <w:t>*Nuestro antagonista se basa en un conejo q sale de sus madrigueras aleatoriamente.</w:t>
+      </w:r>
+    </w:p>
+    <w:p>
+      <w:pPr>
+        <w:spacing w:after="0" w:line="240" w:lineRule="auto"/>
+        <w:rPr>
+          <w:rFonts w:ascii="Calibri" w:eastAsia="Calibri" w:hAnsi="Calibri" w:cs="Times New Roman"/>
+          <w:lang w:val="es-ES"/>
+        </w:rPr>
+      </w:pPr>
+      <w:r>
+        <w:rPr>
+          <w:rFonts w:ascii="Calibri" w:eastAsia="Calibri" w:hAnsi="Calibri" w:cs="Times New Roman"/>
+          <w:lang w:val="es-ES"/>
+        </w:rPr>
+        <w:t>*este debe tener una animación de entrada y salida de su madriguera</w:t>
+      </w:r>
+    </w:p>
+    <w:p>
+      <w:pPr>
+        <w:spacing w:after="0" w:line="240" w:lineRule="auto"/>
+        <w:rPr>
+          <w:rFonts w:ascii="Calibri" w:eastAsia="Calibri" w:hAnsi="Calibri" w:cs="Times New Roman"/>
+          <w:lang w:val="es-ES"/>
+        </w:rPr>
+      </w:pPr>
+      <w:r>
+        <w:rPr>
+          <w:rFonts w:ascii="Calibri" w:eastAsia="Calibri" w:hAnsi="Calibri" w:cs="Times New Roman"/>
+          <w:lang w:val="es-ES"/>
+        </w:rPr>
+        <w:t xml:space="preserve">* debe durar un tiempo </w:t>
+      </w:r>
+      <w:r>
+        <w:rPr>
+          <w:rFonts w:ascii="Calibri" w:eastAsia="Calibri" w:hAnsi="Calibri" w:cs="Times New Roman"/>
+          <w:lang w:val="es-ES"/>
+        </w:rPr>
+        <w:t>límite</w:t>
+      </w:r>
+      <w:r>
+        <w:rPr>
+          <w:rFonts w:ascii="Calibri" w:eastAsia="Calibri" w:hAnsi="Calibri" w:cs="Times New Roman"/>
+          <w:lang w:val="es-ES"/>
+        </w:rPr>
+        <w:t xml:space="preserve"> en el exterior de su madriguera para que la zanahoria pueda llegar a golpearlo</w:t>
+      </w:r>
+    </w:p>
+    <w:p>
+      <w:pPr>
+        <w:spacing w:after="0" w:line="240" w:lineRule="auto"/>
+        <w:rPr>
+          <w:rFonts w:ascii="Calibri" w:eastAsia="Calibri" w:hAnsi="Calibri" w:cs="Times New Roman"/>
+          <w:lang w:val="es-ES"/>
+        </w:rPr>
+      </w:pPr>
+      <w:r>
+        <w:rPr>
+          <w:rFonts w:ascii="Calibri" w:eastAsia="Calibri" w:hAnsi="Calibri" w:cs="Times New Roman"/>
+          <w:lang w:val="es-ES"/>
+        </w:rPr>
+        <w:t>*en caso de no ser golpeado, el conejo vuelve a ingresar en la madriguera para salir en otra posición.</w:t>
+      </w:r>
+    </w:p>
+    <w:p>
+      <w:pPr>
+        <w:spacing w:after="0" w:line="240" w:lineRule="auto"/>
+        <w:rPr>
+          <w:rFonts w:ascii="Calibri" w:eastAsia="Calibri" w:hAnsi="Calibri" w:cs="Times New Roman"/>
+          <w:lang w:val="es-ES"/>
+        </w:rPr>
+      </w:pPr>
+      <w:r>
+        <w:rPr>
+          <w:rFonts w:ascii="Calibri" w:eastAsia="Calibri" w:hAnsi="Calibri" w:cs="Times New Roman"/>
+          <w:lang w:val="es-ES"/>
+        </w:rPr>
         <w:lastRenderedPageBreak/>
-        <w:t xml:space="preserve">El menú debe estar establecido en una imagen que simule una </w:t>
-      </w:r>
-      <w:r>
-        <w:rPr>
-          <w:rFonts w:ascii="Calibri" w:eastAsia="Calibri" w:hAnsi="Calibri" w:cs="Times New Roman"/>
-          <w:lang w:val="es-ES"/>
-        </w:rPr>
-        <w:t>máquina</w:t>
-      </w:r>
-      <w:r>
-        <w:rPr>
-          <w:rFonts w:ascii="Calibri" w:eastAsia="Calibri" w:hAnsi="Calibri" w:cs="Times New Roman"/>
-          <w:lang w:val="es-ES"/>
-        </w:rPr>
-        <w:t xml:space="preserve"> de juegos arcade donde en la pantalla muestre la palabra “GAME OVER” y contenga un joystick junto con los 4 botones previamente dichos.</w:t>
-      </w:r>
-    </w:p>
-    <w:p>
-      <w:pPr>
-        <w:spacing w:after="0" w:line="240" w:lineRule="auto"/>
-        <w:rPr>
-          <w:rFonts w:ascii="Calibri" w:eastAsia="Calibri" w:hAnsi="Calibri" w:cs="Times New Roman"/>
-          <w:lang w:val="es-ES"/>
-        </w:rPr>
-      </w:pPr>
-      <w:r>
-        <w:rPr>
-          <w:rFonts w:ascii="Calibri" w:eastAsia="Calibri" w:hAnsi="Calibri" w:cs="Times New Roman"/>
-          <w:lang w:val="es-ES"/>
-        </w:rPr>
-        <w:t xml:space="preserve">2.4.1 </w:t>
-      </w:r>
-      <w:r>
-        <w:rPr>
-          <w:rFonts w:ascii="Calibri" w:eastAsia="Calibri" w:hAnsi="Calibri" w:cs="Times New Roman"/>
-          <w:lang w:val="es-ES"/>
-        </w:rPr>
-        <w:t>Menú</w:t>
-      </w:r>
-      <w:r>
-        <w:rPr>
-          <w:rFonts w:ascii="Calibri" w:eastAsia="Calibri" w:hAnsi="Calibri" w:cs="Times New Roman"/>
-          <w:lang w:val="es-ES"/>
-        </w:rPr>
-        <w:t xml:space="preserve"> puntaje:</w:t>
-      </w:r>
-    </w:p>
-    <w:p>
-      <w:pPr>
-        <w:spacing w:after="0" w:line="240" w:lineRule="auto"/>
-        <w:rPr>
-          <w:rFonts w:ascii="Calibri" w:eastAsia="Calibri" w:hAnsi="Calibri" w:cs="Times New Roman"/>
-          <w:lang w:val="es-ES"/>
-        </w:rPr>
-      </w:pPr>
-      <w:r>
-        <w:rPr>
-          <w:rFonts w:ascii="Calibri" w:eastAsia="Calibri" w:hAnsi="Calibri" w:cs="Times New Roman"/>
-          <w:lang w:val="es-ES"/>
-        </w:rPr>
-        <w:t>Al presionarse el botón de Puntajes en el menú “Game Over” se deberá mostrar un lisado con los mejores 10 puntajes de los jugadores junto con su Nick de jugador.</w:t>
-      </w:r>
-    </w:p>
-    <w:p>
-      <w:pPr>
-        <w:spacing w:after="0" w:line="240" w:lineRule="auto"/>
-        <w:rPr>
-          <w:rFonts w:ascii="Calibri" w:eastAsia="Calibri" w:hAnsi="Calibri" w:cs="Times New Roman"/>
-          <w:lang w:val="es-ES"/>
-        </w:rPr>
-      </w:pPr>
-    </w:p>
-    <w:p>
-      <w:pPr>
-        <w:spacing w:after="0" w:line="240" w:lineRule="auto"/>
-        <w:rPr>
-          <w:rFonts w:ascii="Calibri" w:eastAsia="Calibri" w:hAnsi="Calibri" w:cs="Times New Roman"/>
-          <w:lang w:val="es-ES"/>
-        </w:rPr>
-      </w:pPr>
-      <w:r>
-        <w:rPr>
-          <w:rFonts w:ascii="Calibri" w:eastAsia="Calibri" w:hAnsi="Calibri" w:cs="Times New Roman"/>
-          <w:lang w:val="es-ES"/>
-        </w:rPr>
-        <w:t xml:space="preserve">2.4.2 </w:t>
-      </w:r>
-      <w:r>
-        <w:rPr>
-          <w:rFonts w:ascii="Calibri" w:eastAsia="Calibri" w:hAnsi="Calibri" w:cs="Times New Roman"/>
-          <w:lang w:val="es-ES"/>
-        </w:rPr>
-        <w:t>Menú</w:t>
-      </w:r>
-      <w:r>
-        <w:rPr>
-          <w:rFonts w:ascii="Calibri" w:eastAsia="Calibri" w:hAnsi="Calibri" w:cs="Times New Roman"/>
-          <w:lang w:val="es-ES"/>
-        </w:rPr>
-        <w:t xml:space="preserve"> </w:t>
-      </w:r>
-      <w:r>
-        <w:rPr>
-          <w:rFonts w:ascii="Calibri" w:eastAsia="Calibri" w:hAnsi="Calibri" w:cs="Times New Roman"/>
-          <w:lang w:val="es-ES"/>
-        </w:rPr>
-        <w:t>Créditos</w:t>
+        <w:t xml:space="preserve">* </w:t>
+      </w:r>
+      <w:r>
+        <w:rPr>
+          <w:rFonts w:ascii="Calibri" w:eastAsia="Calibri" w:hAnsi="Calibri" w:cs="Times New Roman"/>
+          <w:lang w:val="es-ES"/>
+        </w:rPr>
+        <w:t>Si</w:t>
+      </w:r>
+      <w:r>
+        <w:rPr>
+          <w:rFonts w:ascii="Calibri" w:eastAsia="Calibri" w:hAnsi="Calibri" w:cs="Times New Roman"/>
+          <w:lang w:val="es-ES"/>
+        </w:rPr>
+        <w:t xml:space="preserve"> la zanahoria logra golpear al </w:t>
+      </w:r>
+      <w:r>
+        <w:rPr>
+          <w:rFonts w:ascii="Calibri" w:eastAsia="Calibri" w:hAnsi="Calibri" w:cs="Times New Roman"/>
+          <w:lang w:val="es-ES"/>
+        </w:rPr>
+        <w:t>conejo,</w:t>
+      </w:r>
+      <w:r>
+        <w:rPr>
+          <w:rFonts w:ascii="Calibri" w:eastAsia="Calibri" w:hAnsi="Calibri" w:cs="Times New Roman"/>
+          <w:lang w:val="es-ES"/>
+        </w:rPr>
+        <w:t xml:space="preserve"> se debe cambiar la animación del conejo por una secuencia de imágenes que demuestre que ha sido golpeado, además de generar un sonido de dolor.</w:t>
+      </w:r>
+    </w:p>
+    <w:p>
+      <w:pPr>
+        <w:spacing w:after="0" w:line="240" w:lineRule="auto"/>
+        <w:rPr>
+          <w:rFonts w:ascii="Calibri" w:eastAsia="Calibri" w:hAnsi="Calibri" w:cs="Times New Roman"/>
+          <w:lang w:val="es-ES"/>
+        </w:rPr>
+      </w:pPr>
+      <w:r>
+        <w:rPr>
+          <w:rFonts w:ascii="Calibri" w:eastAsia="Calibri" w:hAnsi="Calibri" w:cs="Times New Roman"/>
+          <w:lang w:val="es-ES"/>
+        </w:rPr>
+        <w:t xml:space="preserve">* </w:t>
+      </w:r>
+      <w:r>
+        <w:rPr>
+          <w:rFonts w:ascii="Calibri" w:eastAsia="Calibri" w:hAnsi="Calibri" w:cs="Times New Roman"/>
+          <w:lang w:val="es-ES"/>
+        </w:rPr>
+        <w:t>Además</w:t>
+      </w:r>
+      <w:r>
+        <w:rPr>
+          <w:rFonts w:ascii="Calibri" w:eastAsia="Calibri" w:hAnsi="Calibri" w:cs="Times New Roman"/>
+          <w:lang w:val="es-ES"/>
+        </w:rPr>
+        <w:t>, si es golpeado se incrementara un contador de conejos golpeados.</w:t>
+      </w:r>
+    </w:p>
+    <w:p>
+      <w:pPr>
+        <w:spacing w:after="0" w:line="240" w:lineRule="auto"/>
+        <w:rPr>
+          <w:rFonts w:ascii="Calibri" w:eastAsia="Calibri" w:hAnsi="Calibri" w:cs="Times New Roman"/>
+          <w:lang w:val="es-ES"/>
+        </w:rPr>
+      </w:pPr>
+    </w:p>
+    <w:p>
+      <w:pPr>
+        <w:spacing w:after="0" w:line="240" w:lineRule="auto"/>
+        <w:rPr>
+          <w:rFonts w:ascii="Calibri" w:eastAsia="Calibri" w:hAnsi="Calibri" w:cs="Times New Roman"/>
+          <w:lang w:val="es-ES"/>
+        </w:rPr>
+      </w:pPr>
+      <w:r>
+        <w:rPr>
+          <w:rFonts w:ascii="Calibri" w:eastAsia="Calibri" w:hAnsi="Calibri" w:cs="Times New Roman"/>
+          <w:lang w:val="es-ES"/>
+        </w:rPr>
+        <w:t>5.1 Antagonista secundario</w:t>
       </w:r>
       <w:r>
         <w:rPr>
@@ -1043,328 +1601,30 @@
           <w:rFonts w:ascii="Calibri" w:eastAsia="Calibri" w:hAnsi="Calibri" w:cs="Times New Roman"/>
           <w:lang w:val="es-ES"/>
         </w:rPr>
-        <w:t xml:space="preserve">Al presionarse el botón de </w:t>
-      </w:r>
-      <w:r>
-        <w:rPr>
-          <w:rFonts w:ascii="Calibri" w:eastAsia="Calibri" w:hAnsi="Calibri" w:cs="Times New Roman"/>
-          <w:lang w:val="es-ES"/>
-        </w:rPr>
-        <w:t>Créditos</w:t>
-      </w:r>
-      <w:r>
-        <w:rPr>
-          <w:rFonts w:ascii="Calibri" w:eastAsia="Calibri" w:hAnsi="Calibri" w:cs="Times New Roman"/>
-          <w:lang w:val="es-ES"/>
-        </w:rPr>
-        <w:t xml:space="preserve"> en el menú “Game Over” se deberá mostrar la información de los creadores del juego y  para que empresa fue </w:t>
-      </w:r>
-      <w:r>
-        <w:rPr>
-          <w:rFonts w:ascii="Calibri" w:eastAsia="Calibri" w:hAnsi="Calibri" w:cs="Times New Roman"/>
-          <w:lang w:val="es-ES"/>
-        </w:rPr>
-        <w:t>desarrollado.</w:t>
-      </w:r>
-    </w:p>
-    <w:p>
-      <w:pPr>
-        <w:spacing w:after="0" w:line="240" w:lineRule="auto"/>
-        <w:rPr>
-          <w:rFonts w:ascii="Calibri" w:eastAsia="Calibri" w:hAnsi="Calibri" w:cs="Times New Roman"/>
-          <w:lang w:val="es-ES"/>
-        </w:rPr>
-      </w:pPr>
-    </w:p>
-    <w:p>
-      <w:pPr>
-        <w:spacing w:after="0" w:line="240" w:lineRule="auto"/>
-        <w:rPr>
-          <w:rFonts w:ascii="Calibri" w:eastAsia="Calibri" w:hAnsi="Calibri" w:cs="Times New Roman"/>
-          <w:lang w:val="es-ES"/>
-        </w:rPr>
-      </w:pPr>
-      <w:r>
-        <w:rPr>
-          <w:rFonts w:ascii="Calibri" w:eastAsia="Calibri" w:hAnsi="Calibri" w:cs="Times New Roman"/>
-          <w:lang w:val="es-ES"/>
-        </w:rPr>
-        <w:t>3 Mapa:</w:t>
-      </w:r>
-    </w:p>
-    <w:p>
-      <w:pPr>
-        <w:spacing w:after="0" w:line="240" w:lineRule="auto"/>
-        <w:rPr>
-          <w:rFonts w:ascii="Calibri" w:eastAsia="Calibri" w:hAnsi="Calibri" w:cs="Times New Roman"/>
-          <w:lang w:val="es-ES"/>
-        </w:rPr>
-      </w:pPr>
-      <w:r>
-        <w:rPr>
-          <w:rFonts w:ascii="Calibri" w:eastAsia="Calibri" w:hAnsi="Calibri" w:cs="Times New Roman"/>
-          <w:lang w:val="es-ES"/>
-        </w:rPr>
-        <w:t>El mapa del juego debe ser una imagen de una llanura con 10 madrigueras por los cuales saldrán conejos de forma aleatoria.</w:t>
-      </w:r>
-    </w:p>
-    <w:p>
-      <w:pPr>
-        <w:spacing w:after="0" w:line="240" w:lineRule="auto"/>
-        <w:rPr>
-          <w:rFonts w:ascii="Calibri" w:eastAsia="Calibri" w:hAnsi="Calibri" w:cs="Times New Roman"/>
-          <w:lang w:val="es-ES"/>
-        </w:rPr>
-      </w:pPr>
-    </w:p>
-    <w:p>
-      <w:pPr>
-        <w:spacing w:after="0" w:line="240" w:lineRule="auto"/>
-        <w:rPr>
-          <w:rFonts w:ascii="Calibri" w:eastAsia="Calibri" w:hAnsi="Calibri" w:cs="Times New Roman"/>
-          <w:lang w:val="es-ES"/>
-        </w:rPr>
-      </w:pPr>
-      <w:r>
-        <w:rPr>
-          <w:rFonts w:ascii="Calibri" w:eastAsia="Calibri" w:hAnsi="Calibri" w:cs="Times New Roman"/>
-          <w:lang w:val="es-ES"/>
-        </w:rPr>
-        <w:t>4 Personaje:</w:t>
-      </w:r>
-    </w:p>
-    <w:p>
-      <w:pPr>
-        <w:spacing w:after="0" w:line="240" w:lineRule="auto"/>
-        <w:rPr>
-          <w:rFonts w:ascii="Calibri" w:eastAsia="Calibri" w:hAnsi="Calibri" w:cs="Times New Roman"/>
-          <w:lang w:val="es-ES"/>
-        </w:rPr>
-      </w:pPr>
-      <w:r>
-        <w:rPr>
-          <w:rFonts w:ascii="Calibri" w:eastAsia="Calibri" w:hAnsi="Calibri" w:cs="Times New Roman"/>
-          <w:lang w:val="es-ES"/>
-        </w:rPr>
-        <w:t xml:space="preserve">*Nuestro personaje se basa en una Zanahoria la cual debe tener cara, brazos y piernas. </w:t>
-      </w:r>
-    </w:p>
-    <w:p>
-      <w:pPr>
-        <w:spacing w:after="0" w:line="240" w:lineRule="auto"/>
-        <w:rPr>
-          <w:rFonts w:ascii="Calibri" w:eastAsia="Calibri" w:hAnsi="Calibri" w:cs="Times New Roman"/>
-          <w:lang w:val="es-ES"/>
-        </w:rPr>
-      </w:pPr>
-      <w:r>
-        <w:rPr>
-          <w:rFonts w:ascii="Calibri" w:eastAsia="Calibri" w:hAnsi="Calibri" w:cs="Times New Roman"/>
-          <w:lang w:val="es-ES"/>
-        </w:rPr>
-        <w:t>*Debe poseer un Mazo de madera como arma el cual le servirá para aplastar a los conejos.</w:t>
-      </w:r>
-    </w:p>
-    <w:p>
-      <w:pPr>
-        <w:spacing w:after="0" w:line="240" w:lineRule="auto"/>
-        <w:rPr>
-          <w:rFonts w:ascii="Calibri" w:eastAsia="Calibri" w:hAnsi="Calibri" w:cs="Times New Roman"/>
-          <w:lang w:val="es-ES"/>
-        </w:rPr>
-      </w:pPr>
-      <w:r>
-        <w:rPr>
-          <w:rFonts w:ascii="Calibri" w:eastAsia="Calibri" w:hAnsi="Calibri" w:cs="Times New Roman"/>
-          <w:lang w:val="es-ES"/>
-        </w:rPr>
-        <w:t>*La zanahoria debe moverse con las flechas del teclado y tener habilidades como una “barra de velocidad” y poder “atacar”.</w:t>
-      </w:r>
-    </w:p>
-    <w:p>
-      <w:pPr>
-        <w:spacing w:after="0" w:line="240" w:lineRule="auto"/>
-        <w:rPr>
-          <w:rFonts w:ascii="Calibri" w:eastAsia="Calibri" w:hAnsi="Calibri" w:cs="Times New Roman"/>
-          <w:lang w:val="es-ES"/>
-        </w:rPr>
-      </w:pPr>
-      <w:r>
-        <w:rPr>
-          <w:rFonts w:ascii="Calibri" w:eastAsia="Calibri" w:hAnsi="Calibri" w:cs="Times New Roman"/>
-          <w:lang w:val="es-ES"/>
-        </w:rPr>
-        <w:t>*”La Barra de Velocidad”: incrementara la velocidad de movimiento del personaje mientras la barra este cargada. Al terminarse la carga de la barra el personaje debe volver a caminar en su velocidad normal.</w:t>
-      </w:r>
-    </w:p>
-    <w:p>
-      <w:pPr>
-        <w:spacing w:after="0" w:line="240" w:lineRule="auto"/>
-        <w:rPr>
-          <w:rFonts w:ascii="Calibri" w:eastAsia="Calibri" w:hAnsi="Calibri" w:cs="Times New Roman"/>
-          <w:lang w:val="es-ES"/>
-        </w:rPr>
-      </w:pPr>
-      <w:r>
-        <w:rPr>
-          <w:rFonts w:ascii="Calibri" w:eastAsia="Calibri" w:hAnsi="Calibri" w:cs="Times New Roman"/>
-          <w:lang w:val="es-ES"/>
-        </w:rPr>
-        <w:t>*Se ingresara a la barra de velocidad mediante la tecla “S” la cual mientras este presionada hará que la barra disminuya, cuando se suelte la tecla, la barra debe comenzar a cargarse automáticamente hasta que el jugador vuelva a utilizarla.</w:t>
-      </w:r>
-    </w:p>
-    <w:p>
-      <w:pPr>
-        <w:spacing w:after="0" w:line="240" w:lineRule="auto"/>
-        <w:rPr>
-          <w:rFonts w:ascii="Calibri" w:eastAsia="Calibri" w:hAnsi="Calibri" w:cs="Times New Roman"/>
-          <w:lang w:val="es-ES"/>
-        </w:rPr>
-      </w:pPr>
-      <w:r>
-        <w:rPr>
-          <w:rFonts w:ascii="Calibri" w:eastAsia="Calibri" w:hAnsi="Calibri" w:cs="Times New Roman"/>
-          <w:lang w:val="es-ES"/>
-        </w:rPr>
-        <w:t xml:space="preserve">*”Atacar”: el personaje debe poder atacar mediante la “Barra espaciadora”. Al apretar este botón el </w:t>
-      </w:r>
-      <w:r>
-        <w:rPr>
-          <w:rFonts w:ascii="Calibri" w:eastAsia="Calibri" w:hAnsi="Calibri" w:cs="Times New Roman"/>
-          <w:lang w:val="es-ES"/>
-        </w:rPr>
-        <w:t>personaje</w:t>
-      </w:r>
-      <w:r>
-        <w:rPr>
-          <w:rFonts w:ascii="Calibri" w:eastAsia="Calibri" w:hAnsi="Calibri" w:cs="Times New Roman"/>
-          <w:lang w:val="es-ES"/>
-        </w:rPr>
-        <w:t xml:space="preserve"> tiene cambiar su animación creando el efecto de que golpea el suelo con su mazo y </w:t>
-      </w:r>
-      <w:r>
-        <w:rPr>
-          <w:rFonts w:ascii="Calibri" w:eastAsia="Calibri" w:hAnsi="Calibri" w:cs="Times New Roman"/>
-          <w:lang w:val="es-ES"/>
-        </w:rPr>
-        <w:t>así</w:t>
-      </w:r>
-      <w:r>
-        <w:rPr>
-          <w:rFonts w:ascii="Calibri" w:eastAsia="Calibri" w:hAnsi="Calibri" w:cs="Times New Roman"/>
-          <w:lang w:val="es-ES"/>
-        </w:rPr>
-        <w:t xml:space="preserve"> poder aplastar los conejos.</w:t>
-      </w:r>
-    </w:p>
-    <w:p>
-      <w:pPr>
-        <w:spacing w:after="0" w:line="240" w:lineRule="auto"/>
-        <w:rPr>
-          <w:rFonts w:ascii="Calibri" w:eastAsia="Calibri" w:hAnsi="Calibri" w:cs="Times New Roman"/>
-          <w:lang w:val="es-ES"/>
-        </w:rPr>
-      </w:pPr>
-    </w:p>
-    <w:p>
-      <w:pPr>
-        <w:spacing w:after="0" w:line="240" w:lineRule="auto"/>
-        <w:rPr>
-          <w:rFonts w:ascii="Calibri" w:eastAsia="Calibri" w:hAnsi="Calibri" w:cs="Times New Roman"/>
-          <w:lang w:val="es-ES"/>
-        </w:rPr>
-      </w:pPr>
-      <w:r>
-        <w:rPr>
-          <w:rFonts w:ascii="Calibri" w:eastAsia="Calibri" w:hAnsi="Calibri" w:cs="Times New Roman"/>
-          <w:lang w:val="es-ES"/>
-        </w:rPr>
-        <w:t>5 Antagonista</w:t>
-      </w:r>
-      <w:r>
-        <w:rPr>
-          <w:rFonts w:ascii="Calibri" w:eastAsia="Calibri" w:hAnsi="Calibri" w:cs="Times New Roman"/>
-          <w:lang w:val="es-ES"/>
-        </w:rPr>
-        <w:t>:</w:t>
-      </w:r>
-    </w:p>
-    <w:p>
-      <w:pPr>
-        <w:spacing w:after="0" w:line="240" w:lineRule="auto"/>
-        <w:rPr>
-          <w:rFonts w:ascii="Calibri" w:eastAsia="Calibri" w:hAnsi="Calibri" w:cs="Times New Roman"/>
-          <w:lang w:val="es-ES"/>
-        </w:rPr>
-      </w:pPr>
-      <w:r>
-        <w:rPr>
-          <w:rFonts w:ascii="Calibri" w:eastAsia="Calibri" w:hAnsi="Calibri" w:cs="Times New Roman"/>
-          <w:lang w:val="es-ES"/>
-        </w:rPr>
-        <w:t>*Nuestro antagonista se basa en un conejo q sale de sus madrigueras aleatoriamente.</w:t>
-      </w:r>
-    </w:p>
-    <w:p>
-      <w:pPr>
-        <w:spacing w:after="0" w:line="240" w:lineRule="auto"/>
-        <w:rPr>
-          <w:rFonts w:ascii="Calibri" w:eastAsia="Calibri" w:hAnsi="Calibri" w:cs="Times New Roman"/>
-          <w:lang w:val="es-ES"/>
-        </w:rPr>
-      </w:pPr>
-      <w:r>
-        <w:rPr>
-          <w:rFonts w:ascii="Calibri" w:eastAsia="Calibri" w:hAnsi="Calibri" w:cs="Times New Roman"/>
-          <w:lang w:val="es-ES"/>
-        </w:rPr>
-        <w:t>*este debe tener una animación de entrada y salida de su madriguera</w:t>
-      </w:r>
-    </w:p>
-    <w:p>
-      <w:pPr>
-        <w:spacing w:after="0" w:line="240" w:lineRule="auto"/>
-        <w:rPr>
-          <w:rFonts w:ascii="Calibri" w:eastAsia="Calibri" w:hAnsi="Calibri" w:cs="Times New Roman"/>
-          <w:lang w:val="es-ES"/>
-        </w:rPr>
-      </w:pPr>
-      <w:r>
-        <w:rPr>
-          <w:rFonts w:ascii="Calibri" w:eastAsia="Calibri" w:hAnsi="Calibri" w:cs="Times New Roman"/>
-          <w:lang w:val="es-ES"/>
-        </w:rPr>
-        <w:t xml:space="preserve">* debe durar un tiempo </w:t>
-      </w:r>
-      <w:r>
-        <w:rPr>
-          <w:rFonts w:ascii="Calibri" w:eastAsia="Calibri" w:hAnsi="Calibri" w:cs="Times New Roman"/>
-          <w:lang w:val="es-ES"/>
-        </w:rPr>
-        <w:t>límite</w:t>
-      </w:r>
-      <w:r>
-        <w:rPr>
-          <w:rFonts w:ascii="Calibri" w:eastAsia="Calibri" w:hAnsi="Calibri" w:cs="Times New Roman"/>
-          <w:lang w:val="es-ES"/>
-        </w:rPr>
-        <w:t xml:space="preserve"> en el exterior de su madriguera para que la zanahoria pueda llegar a golpearlo</w:t>
-      </w:r>
-    </w:p>
-    <w:p>
-      <w:pPr>
-        <w:spacing w:after="0" w:line="240" w:lineRule="auto"/>
-        <w:rPr>
-          <w:rFonts w:ascii="Calibri" w:eastAsia="Calibri" w:hAnsi="Calibri" w:cs="Times New Roman"/>
-          <w:lang w:val="es-ES"/>
-        </w:rPr>
-      </w:pPr>
-      <w:r>
-        <w:rPr>
-          <w:rFonts w:ascii="Calibri" w:eastAsia="Calibri" w:hAnsi="Calibri" w:cs="Times New Roman"/>
-          <w:lang w:val="es-ES"/>
-        </w:rPr>
-        <w:t>*en caso de no ser golpeado, el conejo vuelve a ingresar en la madriguera para salir en otra posición.</w:t>
+        <w:t xml:space="preserve">*además de los Conejos, deberá aparecer </w:t>
+      </w:r>
+      <w:r>
+        <w:rPr>
+          <w:rFonts w:ascii="Calibri" w:eastAsia="Calibri" w:hAnsi="Calibri" w:cs="Times New Roman"/>
+          <w:lang w:val="es-ES"/>
+        </w:rPr>
+        <w:t>conejos en autos chocadores</w:t>
+      </w:r>
+    </w:p>
+    <w:p>
+      <w:pPr>
+        <w:spacing w:after="0" w:line="240" w:lineRule="auto"/>
+        <w:rPr>
+          <w:rFonts w:ascii="Calibri" w:eastAsia="Calibri" w:hAnsi="Calibri" w:cs="Times New Roman"/>
+          <w:lang w:val="es-ES"/>
+        </w:rPr>
+      </w:pPr>
+      <w:r>
+        <w:rPr>
+          <w:rFonts w:ascii="Calibri" w:eastAsia="Calibri" w:hAnsi="Calibri" w:cs="Times New Roman"/>
+          <w:lang w:val="es-ES"/>
+        </w:rPr>
+        <w:t>* Los autos chocadores servirán para molestar al jugador  ya que si la zanahoria es chocada por ellos quedara atontada unos segundos provocando que no pueda golpear los conejos con tanta comodidad.</w:t>
       </w:r>
     </w:p>
     <w:p>
@@ -1387,6 +1647,36 @@
           <w:rFonts w:ascii="Calibri" w:eastAsia="Calibri" w:hAnsi="Calibri" w:cs="Times New Roman"/>
           <w:lang w:val="es-ES"/>
         </w:rPr>
+        <w:t>Los</w:t>
+      </w:r>
+      <w:r>
+        <w:rPr>
+          <w:rFonts w:ascii="Calibri" w:eastAsia="Calibri" w:hAnsi="Calibri" w:cs="Times New Roman"/>
+          <w:lang w:val="es-ES"/>
+        </w:rPr>
+        <w:t xml:space="preserve"> autos saldrán de forma aleatoria de forma vertical</w:t>
+      </w:r>
+    </w:p>
+    <w:p>
+      <w:pPr>
+        <w:spacing w:after="0" w:line="240" w:lineRule="auto"/>
+        <w:rPr>
+          <w:rFonts w:ascii="Calibri" w:eastAsia="Calibri" w:hAnsi="Calibri" w:cs="Times New Roman"/>
+          <w:lang w:val="es-ES"/>
+        </w:rPr>
+      </w:pPr>
+      <w:r>
+        <w:rPr>
+          <w:rFonts w:ascii="Calibri" w:eastAsia="Calibri" w:hAnsi="Calibri" w:cs="Times New Roman"/>
+          <w:lang w:val="es-ES"/>
+        </w:rPr>
+        <w:t xml:space="preserve">* </w:t>
+      </w:r>
+      <w:r>
+        <w:rPr>
+          <w:rFonts w:ascii="Calibri" w:eastAsia="Calibri" w:hAnsi="Calibri" w:cs="Times New Roman"/>
+          <w:lang w:val="es-ES"/>
+        </w:rPr>
         <w:t>Si</w:t>
       </w:r>
       <w:r>
@@ -1394,181 +1684,6 @@
           <w:rFonts w:ascii="Calibri" w:eastAsia="Calibri" w:hAnsi="Calibri" w:cs="Times New Roman"/>
           <w:lang w:val="es-ES"/>
         </w:rPr>
-        <w:t xml:space="preserve"> la zanahoria logra golpear al </w:t>
-      </w:r>
-      <w:r>
-        <w:rPr>
-          <w:rFonts w:ascii="Calibri" w:eastAsia="Calibri" w:hAnsi="Calibri" w:cs="Times New Roman"/>
-          <w:lang w:val="es-ES"/>
-        </w:rPr>
-        <w:t>conejo,</w:t>
-      </w:r>
-      <w:r>
-        <w:rPr>
-          <w:rFonts w:ascii="Calibri" w:eastAsia="Calibri" w:hAnsi="Calibri" w:cs="Times New Roman"/>
-          <w:lang w:val="es-ES"/>
-        </w:rPr>
-        <w:t xml:space="preserve"> se debe cambiar la animación del conejo por una secuencia de imágenes que demuestre que ha sido golpeado, además de generar un sonido de dolor.</w:t>
-      </w:r>
-    </w:p>
-    <w:p>
-      <w:pPr>
-        <w:spacing w:after="0" w:line="240" w:lineRule="auto"/>
-        <w:rPr>
-          <w:rFonts w:ascii="Calibri" w:eastAsia="Calibri" w:hAnsi="Calibri" w:cs="Times New Roman"/>
-          <w:lang w:val="es-ES"/>
-        </w:rPr>
-      </w:pPr>
-      <w:r>
-        <w:rPr>
-          <w:rFonts w:ascii="Calibri" w:eastAsia="Calibri" w:hAnsi="Calibri" w:cs="Times New Roman"/>
-          <w:lang w:val="es-ES"/>
-        </w:rPr>
-        <w:t xml:space="preserve">* </w:t>
-      </w:r>
-      <w:r>
-        <w:rPr>
-          <w:rFonts w:ascii="Calibri" w:eastAsia="Calibri" w:hAnsi="Calibri" w:cs="Times New Roman"/>
-          <w:lang w:val="es-ES"/>
-        </w:rPr>
-        <w:t>Además</w:t>
-      </w:r>
-      <w:r>
-        <w:rPr>
-          <w:rFonts w:ascii="Calibri" w:eastAsia="Calibri" w:hAnsi="Calibri" w:cs="Times New Roman"/>
-          <w:lang w:val="es-ES"/>
-        </w:rPr>
-        <w:t>, si es golpeado se incrementara un contador de conejos golpeados.</w:t>
-      </w:r>
-    </w:p>
-    <w:p>
-      <w:pPr>
-        <w:spacing w:after="0" w:line="240" w:lineRule="auto"/>
-        <w:rPr>
-          <w:rFonts w:ascii="Calibri" w:eastAsia="Calibri" w:hAnsi="Calibri" w:cs="Times New Roman"/>
-          <w:lang w:val="es-ES"/>
-        </w:rPr>
-      </w:pPr>
-    </w:p>
-    <w:p>
-      <w:pPr>
-        <w:spacing w:after="0" w:line="240" w:lineRule="auto"/>
-        <w:rPr>
-          <w:rFonts w:ascii="Calibri" w:eastAsia="Calibri" w:hAnsi="Calibri" w:cs="Times New Roman"/>
-          <w:lang w:val="es-ES"/>
-        </w:rPr>
-      </w:pPr>
-      <w:r>
-        <w:rPr>
-          <w:rFonts w:ascii="Calibri" w:eastAsia="Calibri" w:hAnsi="Calibri" w:cs="Times New Roman"/>
-          <w:lang w:val="es-ES"/>
-        </w:rPr>
-        <w:t>5.1 Antagonista secundario</w:t>
-      </w:r>
-      <w:r>
-        <w:rPr>
-          <w:rFonts w:ascii="Calibri" w:eastAsia="Calibri" w:hAnsi="Calibri" w:cs="Times New Roman"/>
-          <w:lang w:val="es-ES"/>
-        </w:rPr>
-        <w:t>:</w:t>
-      </w:r>
-    </w:p>
-    <w:p>
-      <w:pPr>
-        <w:spacing w:after="0" w:line="240" w:lineRule="auto"/>
-        <w:rPr>
-          <w:rFonts w:ascii="Calibri" w:eastAsia="Calibri" w:hAnsi="Calibri" w:cs="Times New Roman"/>
-          <w:lang w:val="es-ES"/>
-        </w:rPr>
-      </w:pPr>
-      <w:r>
-        <w:rPr>
-          <w:rFonts w:ascii="Calibri" w:eastAsia="Calibri" w:hAnsi="Calibri" w:cs="Times New Roman"/>
-          <w:lang w:val="es-ES"/>
-        </w:rPr>
-        <w:t xml:space="preserve">*además de los Conejos, deberá aparecer </w:t>
-      </w:r>
-      <w:r>
-        <w:rPr>
-          <w:rFonts w:ascii="Calibri" w:eastAsia="Calibri" w:hAnsi="Calibri" w:cs="Times New Roman"/>
-          <w:lang w:val="es-ES"/>
-        </w:rPr>
-        <w:t>conejos en autos chocadores</w:t>
-      </w:r>
-    </w:p>
-    <w:p>
-      <w:pPr>
-        <w:spacing w:after="0" w:line="240" w:lineRule="auto"/>
-        <w:rPr>
-          <w:rFonts w:ascii="Calibri" w:eastAsia="Calibri" w:hAnsi="Calibri" w:cs="Times New Roman"/>
-          <w:lang w:val="es-ES"/>
-        </w:rPr>
-      </w:pPr>
-      <w:r>
-        <w:rPr>
-          <w:rFonts w:ascii="Calibri" w:eastAsia="Calibri" w:hAnsi="Calibri" w:cs="Times New Roman"/>
-          <w:lang w:val="es-ES"/>
-        </w:rPr>
-        <w:t>* Los autos chocadores servirán para molestar al jugador  ya que si la zanahoria es chocada por ellos quedara atontada unos segundos provocando que no pueda golpear los conejos con tanta comodidad.</w:t>
-      </w:r>
-    </w:p>
-    <w:p>
-      <w:pPr>
-        <w:spacing w:after="0" w:line="240" w:lineRule="auto"/>
-        <w:rPr>
-          <w:rFonts w:ascii="Calibri" w:eastAsia="Calibri" w:hAnsi="Calibri" w:cs="Times New Roman"/>
-          <w:lang w:val="es-ES"/>
-        </w:rPr>
-      </w:pPr>
-      <w:r>
-        <w:rPr>
-          <w:rFonts w:ascii="Calibri" w:eastAsia="Calibri" w:hAnsi="Calibri" w:cs="Times New Roman"/>
-          <w:lang w:val="es-ES"/>
-        </w:rPr>
-        <w:t xml:space="preserve">* </w:t>
-      </w:r>
-      <w:r>
-        <w:rPr>
-          <w:rFonts w:ascii="Calibri" w:eastAsia="Calibri" w:hAnsi="Calibri" w:cs="Times New Roman"/>
-          <w:lang w:val="es-ES"/>
-        </w:rPr>
-        <w:t>Los</w:t>
-      </w:r>
-      <w:r>
-        <w:rPr>
-          <w:rFonts w:ascii="Calibri" w:eastAsia="Calibri" w:hAnsi="Calibri" w:cs="Times New Roman"/>
-          <w:lang w:val="es-ES"/>
-        </w:rPr>
-        <w:t xml:space="preserve"> autos saldrán de forma aleatoria de forma vertical</w:t>
-      </w:r>
-    </w:p>
-    <w:p>
-      <w:pPr>
-        <w:spacing w:after="0" w:line="240" w:lineRule="auto"/>
-        <w:rPr>
-          <w:rFonts w:ascii="Calibri" w:eastAsia="Calibri" w:hAnsi="Calibri" w:cs="Times New Roman"/>
-          <w:lang w:val="es-ES"/>
-        </w:rPr>
-      </w:pPr>
-      <w:r>
-        <w:rPr>
-          <w:rFonts w:ascii="Calibri" w:eastAsia="Calibri" w:hAnsi="Calibri" w:cs="Times New Roman"/>
-          <w:lang w:val="es-ES"/>
-        </w:rPr>
-        <w:t xml:space="preserve">* </w:t>
-      </w:r>
-      <w:r>
-        <w:rPr>
-          <w:rFonts w:ascii="Calibri" w:eastAsia="Calibri" w:hAnsi="Calibri" w:cs="Times New Roman"/>
-          <w:lang w:val="es-ES"/>
-        </w:rPr>
-        <w:t>Si</w:t>
-      </w:r>
-      <w:r>
-        <w:rPr>
-          <w:rFonts w:ascii="Calibri" w:eastAsia="Calibri" w:hAnsi="Calibri" w:cs="Times New Roman"/>
-          <w:lang w:val="es-ES"/>
-        </w:rPr>
         <w:t xml:space="preserve"> los autos impactan con la </w:t>
       </w:r>
       <w:r>
@@ -1599,7 +1714,6 @@
           <w:rFonts w:ascii="Calibri" w:eastAsia="Calibri" w:hAnsi="Calibri" w:cs="Times New Roman"/>
           <w:lang w:val="es-ES"/>
         </w:rPr>
-        <w:lastRenderedPageBreak/>
         <w:t xml:space="preserve">6 </w:t>
       </w:r>
       <w:r>
@@ -2240,7 +2354,7 @@
 </file>
 
 <file path=word/styles.xml><?xml version="1.0" encoding="utf-8"?>
-<w:styles xmlns:mc="http://schemas.openxmlformats.org/markup-compatibility/2006" xmlns:r="http://schemas.openxmlformats.org/officeDocument/2006/relationships" xmlns:w="http://schemas.openxmlformats.org/wordprocessingml/2006/main" xmlns:w14="http://schemas.microsoft.com/office/word/2010/wordml" mc:Ignorable="w14">
+<w:styles xmlns:r="http://schemas.openxmlformats.org/officeDocument/2006/relationships" xmlns:w="http://schemas.openxmlformats.org/wordprocessingml/2006/main">
   <w:docDefaults>
     <w:rPrDefault>
       <w:rPr>
@@ -2398,6 +2512,7 @@
   <w:style w:type="paragraph" w:default="1" w:styleId="Normal">
     <w:name w:val="Normal"/>
     <w:qFormat/>
+    <w:rsid w:val="00A4511D"/>
   </w:style>
   <w:style w:type="character" w:default="1" w:styleId="Fuentedeprrafopredeter">
     <w:name w:val="Default Paragraph Font"/>
@@ -2410,6 +2525,7 @@
     <w:uiPriority w:val="99"/>
     <w:semiHidden/>
     <w:unhideWhenUsed/>
+    <w:qFormat/>
     <w:tblPr>
       <w:tblInd w:w="0" w:type="dxa"/>
       <w:tblCellMar>
@@ -2662,7 +2778,7 @@
     </a:clrScheme>
     <a:fontScheme name="Office">
       <a:majorFont>
-        <a:latin typeface="Calibri Light" panose="020F0302020204030204"/>
+        <a:latin typeface="Calibri Light"/>
         <a:ea typeface=""/>
         <a:cs typeface=""/>
         <a:font script="Jpan" typeface="ＭＳ ゴシック"/>
@@ -2697,7 +2813,7 @@
         <a:font script="Geor" typeface="Sylfaen"/>
       </a:majorFont>
       <a:minorFont>
-        <a:latin typeface="Calibri" panose="020F0502020204030204"/>
+        <a:latin typeface="Calibri"/>
         <a:ea typeface=""/>
         <a:cs typeface=""/>
         <a:font script="Jpan" typeface="ＭＳ 明朝"/>
@@ -2874,7 +2990,7 @@
   <a:extraClrSchemeLst/>
   <a:extLst>
     <a:ext uri="{05A4C25C-085E-4340-85A3-A5531E510DB2}">
-      <thm15:themeFamily xmlns:thm15="http://schemas.microsoft.com/office/thememl/2012/main" xmlns="" name="Office Theme" id="{62F939B6-93AF-4DB8-9C6B-D6C7DFDC589F}" vid="{4A3C46E8-61CC-4603-A589-7422A47A8E4A}"/>
+      <thm15:themeFamily xmlns="" xmlns:thm15="http://schemas.microsoft.com/office/thememl/2012/main" name="Office Theme" id="{62F939B6-93AF-4DB8-9C6B-D6C7DFDC589F}" vid="{4A3C46E8-61CC-4603-A589-7422A47A8E4A}"/>
     </a:ext>
   </a:extLst>
 </a:theme>

</xml_diff>